<commit_message>
L7 Report partialy complete
</commit_message>
<xml_diff>
--- a/Lab 7/Lab 7 Submission/Lab 7 report.docx
+++ b/Lab 7/Lab 7 Submission/Lab 7 report.docx
@@ -164,6 +164,7 @@
               <w:t>Exercise 1:</w:t>
             </w:r>
           </w:p>
+          <w:p/>
           <w:p>
             <w:r>
               <w:t>Sh</w:t>
@@ -171,8 +172,6 @@
             <w:r>
               <w:t>o</w:t>
             </w:r>
-            <w:bookmarkStart w:id="0" w:name="_GoBack"/>
-            <w:bookmarkEnd w:id="0"/>
             <w:r>
               <w:t>ws initial error as requested</w:t>
             </w:r>
@@ -235,29 +234,15 @@
           </w:p>
           <w:p>
             <w:r>
-              <w:t>Need something to show initial commands show no entries in customer table – script did not populate tables</w:t>
-            </w:r>
-          </w:p>
-          <w:p>
-            <w:r>
-              <w:t xml:space="preserve">Need </w:t>
-            </w:r>
-            <w:r>
-              <w:t>Screenshot to show next commands load data from files into DB</w:t>
-            </w:r>
-          </w:p>
-          <w:p>
-            <w:r>
-              <w:t xml:space="preserve">Need </w:t>
-            </w:r>
-            <w:r>
-              <w:t xml:space="preserve">Show repeat of SELECT query to show orders table </w:t>
-            </w:r>
-          </w:p>
-          <w:p/>
-          <w:p>
-            <w:r>
-              <w:t>Exercise 2:</w:t>
+              <w:t xml:space="preserve">With </w:t>
+            </w:r>
+            <w:proofErr w:type="spellStart"/>
+            <w:r>
+              <w:t>orderbd.sql</w:t>
+            </w:r>
+            <w:proofErr w:type="spellEnd"/>
+            <w:r>
+              <w:t xml:space="preserve"> script run the database and the two tables were created.  Now with running Java error does not appear</w:t>
             </w:r>
           </w:p>
           <w:p>
@@ -267,10 +252,10 @@
                 <w:lang w:val="en-GB" w:eastAsia="en-GB"/>
               </w:rPr>
               <w:drawing>
-                <wp:inline distT="0" distB="0" distL="0" distR="0" wp14:anchorId="11344059" wp14:editId="488B8579">
-                  <wp:extent cx="5943600" cy="1225550"/>
-                  <wp:effectExtent l="0" t="0" r="0" b="0"/>
-                  <wp:docPr id="1" name="Picture 1"/>
+                <wp:inline distT="0" distB="0" distL="0" distR="0" wp14:anchorId="1D15D4D8" wp14:editId="2A7E1005">
+                  <wp:extent cx="5943600" cy="1214755"/>
+                  <wp:effectExtent l="0" t="0" r="0" b="4445"/>
+                  <wp:docPr id="4" name="Picture 4"/>
                   <wp:cNvGraphicFramePr>
                     <a:graphicFrameLocks xmlns:a="http://schemas.openxmlformats.org/drawingml/2006/main" noChangeAspect="1"/>
                   </wp:cNvGraphicFramePr>
@@ -290,7 +275,7 @@
                         <pic:spPr>
                           <a:xfrm>
                             <a:off x="0" y="0"/>
-                            <a:ext cx="5943600" cy="1225550"/>
+                            <a:ext cx="5943600" cy="1214755"/>
                           </a:xfrm>
                           <a:prstGeom prst="rect">
                             <a:avLst/>
@@ -303,15 +288,10 @@
               </w:drawing>
             </w:r>
           </w:p>
-          <w:p>
-            <w:r>
-              <w:t>Need output</w:t>
-            </w:r>
-          </w:p>
-          <w:p/>
-          <w:p>
-            <w:r>
-              <w:t>Exercise 3:</w:t>
+          <w:p/>
+          <w:p>
+            <w:r>
+              <w:t>Need something to show initial commands show no entries in customer table – script did not populate tables</w:t>
             </w:r>
           </w:p>
           <w:p>
@@ -321,10 +301,10 @@
                 <w:lang w:val="en-GB" w:eastAsia="en-GB"/>
               </w:rPr>
               <w:drawing>
-                <wp:inline distT="0" distB="0" distL="0" distR="0" wp14:anchorId="1AD3E354" wp14:editId="599F79A1">
-                  <wp:extent cx="5943600" cy="748665"/>
+                <wp:inline distT="0" distB="0" distL="0" distR="0" wp14:anchorId="4ECBF2B8" wp14:editId="78331786">
+                  <wp:extent cx="3181350" cy="762000"/>
                   <wp:effectExtent l="0" t="0" r="0" b="0"/>
-                  <wp:docPr id="2" name="Picture 2"/>
+                  <wp:docPr id="5" name="Picture 5"/>
                   <wp:cNvGraphicFramePr>
                     <a:graphicFrameLocks xmlns:a="http://schemas.openxmlformats.org/drawingml/2006/main" noChangeAspect="1"/>
                   </wp:cNvGraphicFramePr>
@@ -344,7 +324,7 @@
                         <pic:spPr>
                           <a:xfrm>
                             <a:off x="0" y="0"/>
-                            <a:ext cx="5943600" cy="748665"/>
+                            <a:ext cx="3181350" cy="762000"/>
                           </a:xfrm>
                           <a:prstGeom prst="rect">
                             <a:avLst/>
@@ -359,11 +339,243 @@
           </w:p>
           <w:p>
             <w:r>
+              <w:t xml:space="preserve">Need </w:t>
+            </w:r>
+            <w:r>
+              <w:t>Screenshot to show next commands load data from files into DB</w:t>
+            </w:r>
+          </w:p>
+          <w:p>
+            <w:r>
+              <w:rPr>
+                <w:noProof/>
+                <w:lang w:val="en-GB" w:eastAsia="en-GB"/>
+              </w:rPr>
               <w:lastRenderedPageBreak/>
-              <w:t>Need output</w:t>
-            </w:r>
-          </w:p>
-          <w:p/>
+              <w:drawing>
+                <wp:inline distT="0" distB="0" distL="0" distR="0" wp14:anchorId="352B3A5D" wp14:editId="26822A61">
+                  <wp:extent cx="4705350" cy="4162425"/>
+                  <wp:effectExtent l="0" t="0" r="0" b="9525"/>
+                  <wp:docPr id="6" name="Picture 6"/>
+                  <wp:cNvGraphicFramePr>
+                    <a:graphicFrameLocks xmlns:a="http://schemas.openxmlformats.org/drawingml/2006/main" noChangeAspect="1"/>
+                  </wp:cNvGraphicFramePr>
+                  <a:graphic xmlns:a="http://schemas.openxmlformats.org/drawingml/2006/main">
+                    <a:graphicData uri="http://schemas.openxmlformats.org/drawingml/2006/picture">
+                      <pic:pic xmlns:pic="http://schemas.openxmlformats.org/drawingml/2006/picture">
+                        <pic:nvPicPr>
+                          <pic:cNvPr id="1" name=""/>
+                          <pic:cNvPicPr/>
+                        </pic:nvPicPr>
+                        <pic:blipFill>
+                          <a:blip r:embed="rId7"/>
+                          <a:stretch>
+                            <a:fillRect/>
+                          </a:stretch>
+                        </pic:blipFill>
+                        <pic:spPr>
+                          <a:xfrm>
+                            <a:off x="0" y="0"/>
+                            <a:ext cx="4705350" cy="4162425"/>
+                          </a:xfrm>
+                          <a:prstGeom prst="rect">
+                            <a:avLst/>
+                          </a:prstGeom>
+                        </pic:spPr>
+                      </pic:pic>
+                    </a:graphicData>
+                  </a:graphic>
+                </wp:inline>
+              </w:drawing>
+            </w:r>
+          </w:p>
+          <w:p/>
+          <w:p>
+            <w:r>
+              <w:t>Exercise 2:</w:t>
+            </w:r>
+          </w:p>
+          <w:p>
+            <w:r>
+              <w:rPr>
+                <w:noProof/>
+                <w:lang w:val="en-GB" w:eastAsia="en-GB"/>
+              </w:rPr>
+              <w:drawing>
+                <wp:inline distT="0" distB="0" distL="0" distR="0" wp14:anchorId="4F6B8A8B" wp14:editId="01B7A173">
+                  <wp:extent cx="5943600" cy="1518920"/>
+                  <wp:effectExtent l="0" t="0" r="0" b="5080"/>
+                  <wp:docPr id="1" name="Picture 1"/>
+                  <wp:cNvGraphicFramePr>
+                    <a:graphicFrameLocks xmlns:a="http://schemas.openxmlformats.org/drawingml/2006/main" noChangeAspect="1"/>
+                  </wp:cNvGraphicFramePr>
+                  <a:graphic xmlns:a="http://schemas.openxmlformats.org/drawingml/2006/main">
+                    <a:graphicData uri="http://schemas.openxmlformats.org/drawingml/2006/picture">
+                      <pic:pic xmlns:pic="http://schemas.openxmlformats.org/drawingml/2006/picture">
+                        <pic:nvPicPr>
+                          <pic:cNvPr id="1" name=""/>
+                          <pic:cNvPicPr/>
+                        </pic:nvPicPr>
+                        <pic:blipFill>
+                          <a:blip r:embed="rId8"/>
+                          <a:stretch>
+                            <a:fillRect/>
+                          </a:stretch>
+                        </pic:blipFill>
+                        <pic:spPr>
+                          <a:xfrm>
+                            <a:off x="0" y="0"/>
+                            <a:ext cx="5943600" cy="1518920"/>
+                          </a:xfrm>
+                          <a:prstGeom prst="rect">
+                            <a:avLst/>
+                          </a:prstGeom>
+                        </pic:spPr>
+                      </pic:pic>
+                    </a:graphicData>
+                  </a:graphic>
+                </wp:inline>
+              </w:drawing>
+            </w:r>
+          </w:p>
+          <w:p>
+            <w:r>
+              <w:rPr>
+                <w:noProof/>
+                <w:lang w:val="en-GB" w:eastAsia="en-GB"/>
+              </w:rPr>
+              <w:drawing>
+                <wp:inline distT="0" distB="0" distL="0" distR="0" wp14:anchorId="689D4603" wp14:editId="65C707FB">
+                  <wp:extent cx="4381500" cy="971550"/>
+                  <wp:effectExtent l="0" t="0" r="0" b="0"/>
+                  <wp:docPr id="7" name="Picture 7"/>
+                  <wp:cNvGraphicFramePr>
+                    <a:graphicFrameLocks xmlns:a="http://schemas.openxmlformats.org/drawingml/2006/main" noChangeAspect="1"/>
+                  </wp:cNvGraphicFramePr>
+                  <a:graphic xmlns:a="http://schemas.openxmlformats.org/drawingml/2006/main">
+                    <a:graphicData uri="http://schemas.openxmlformats.org/drawingml/2006/picture">
+                      <pic:pic xmlns:pic="http://schemas.openxmlformats.org/drawingml/2006/picture">
+                        <pic:nvPicPr>
+                          <pic:cNvPr id="1" name=""/>
+                          <pic:cNvPicPr/>
+                        </pic:nvPicPr>
+                        <pic:blipFill>
+                          <a:blip r:embed="rId9"/>
+                          <a:stretch>
+                            <a:fillRect/>
+                          </a:stretch>
+                        </pic:blipFill>
+                        <pic:spPr>
+                          <a:xfrm>
+                            <a:off x="0" y="0"/>
+                            <a:ext cx="4381500" cy="971550"/>
+                          </a:xfrm>
+                          <a:prstGeom prst="rect">
+                            <a:avLst/>
+                          </a:prstGeom>
+                        </pic:spPr>
+                      </pic:pic>
+                    </a:graphicData>
+                  </a:graphic>
+                </wp:inline>
+              </w:drawing>
+            </w:r>
+          </w:p>
+          <w:p/>
+          <w:p>
+            <w:r>
+              <w:t>Exercise 3:</w:t>
+            </w:r>
+          </w:p>
+          <w:p>
+            <w:r>
+              <w:rPr>
+                <w:noProof/>
+                <w:lang w:val="en-GB" w:eastAsia="en-GB"/>
+              </w:rPr>
+              <w:lastRenderedPageBreak/>
+              <w:drawing>
+                <wp:inline distT="0" distB="0" distL="0" distR="0" wp14:anchorId="344E34F2" wp14:editId="2DE8D877">
+                  <wp:extent cx="5943600" cy="981075"/>
+                  <wp:effectExtent l="0" t="0" r="0" b="9525"/>
+                  <wp:docPr id="8" name="Picture 8"/>
+                  <wp:cNvGraphicFramePr>
+                    <a:graphicFrameLocks xmlns:a="http://schemas.openxmlformats.org/drawingml/2006/main" noChangeAspect="1"/>
+                  </wp:cNvGraphicFramePr>
+                  <a:graphic xmlns:a="http://schemas.openxmlformats.org/drawingml/2006/main">
+                    <a:graphicData uri="http://schemas.openxmlformats.org/drawingml/2006/picture">
+                      <pic:pic xmlns:pic="http://schemas.openxmlformats.org/drawingml/2006/picture">
+                        <pic:nvPicPr>
+                          <pic:cNvPr id="1" name=""/>
+                          <pic:cNvPicPr/>
+                        </pic:nvPicPr>
+                        <pic:blipFill>
+                          <a:blip r:embed="rId10"/>
+                          <a:stretch>
+                            <a:fillRect/>
+                          </a:stretch>
+                        </pic:blipFill>
+                        <pic:spPr>
+                          <a:xfrm>
+                            <a:off x="0" y="0"/>
+                            <a:ext cx="5943600" cy="981075"/>
+                          </a:xfrm>
+                          <a:prstGeom prst="rect">
+                            <a:avLst/>
+                          </a:prstGeom>
+                        </pic:spPr>
+                      </pic:pic>
+                    </a:graphicData>
+                  </a:graphic>
+                </wp:inline>
+              </w:drawing>
+            </w:r>
+          </w:p>
+          <w:p>
+            <w:r>
+              <w:rPr>
+                <w:noProof/>
+                <w:lang w:val="en-GB" w:eastAsia="en-GB"/>
+              </w:rPr>
+              <w:drawing>
+                <wp:inline distT="0" distB="0" distL="0" distR="0" wp14:anchorId="6C07F4EC" wp14:editId="23416FEB">
+                  <wp:extent cx="5943600" cy="1439545"/>
+                  <wp:effectExtent l="0" t="0" r="0" b="8255"/>
+                  <wp:docPr id="9" name="Picture 9"/>
+                  <wp:cNvGraphicFramePr>
+                    <a:graphicFrameLocks xmlns:a="http://schemas.openxmlformats.org/drawingml/2006/main" noChangeAspect="1"/>
+                  </wp:cNvGraphicFramePr>
+                  <a:graphic xmlns:a="http://schemas.openxmlformats.org/drawingml/2006/main">
+                    <a:graphicData uri="http://schemas.openxmlformats.org/drawingml/2006/picture">
+                      <pic:pic xmlns:pic="http://schemas.openxmlformats.org/drawingml/2006/picture">
+                        <pic:nvPicPr>
+                          <pic:cNvPr id="1" name=""/>
+                          <pic:cNvPicPr/>
+                        </pic:nvPicPr>
+                        <pic:blipFill>
+                          <a:blip r:embed="rId11"/>
+                          <a:stretch>
+                            <a:fillRect/>
+                          </a:stretch>
+                        </pic:blipFill>
+                        <pic:spPr>
+                          <a:xfrm>
+                            <a:off x="0" y="0"/>
+                            <a:ext cx="5943600" cy="1439545"/>
+                          </a:xfrm>
+                          <a:prstGeom prst="rect">
+                            <a:avLst/>
+                          </a:prstGeom>
+                        </pic:spPr>
+                      </pic:pic>
+                    </a:graphicData>
+                  </a:graphic>
+                </wp:inline>
+              </w:drawing>
+            </w:r>
+            <w:bookmarkStart w:id="0" w:name="_GoBack"/>
+            <w:bookmarkEnd w:id="0"/>
+          </w:p>
         </w:tc>
       </w:tr>
     </w:tbl>

</xml_diff>